<commit_message>
Mise à jour canevas et journal de bord
</commit_message>
<xml_diff>
--- a/Administratif/JournalDeBord.docx
+++ b/Administratif/JournalDeBord.docx
@@ -14,7 +14,7 @@
         <w:rPr>
           <w:rFonts w:ascii="Arial" w:hAnsi="Arial" w:cs="Arial"/>
         </w:rPr>
-        <w:t xml:space="preserve">Journal de bord de </w:t>
+        <w:t>Journal de bord</w:t>
       </w:r>
     </w:p>
     <w:tbl>
@@ -135,6 +135,9 @@
           <w:p>
             <w:pPr>
               <w:cnfStyle w:val="000000100000" w:firstRow="0" w:lastRow="0" w:firstColumn="0" w:lastColumn="0" w:oddVBand="0" w:evenVBand="0" w:oddHBand="1" w:evenHBand="0" w:firstRowFirstColumn="0" w:firstRowLastColumn="0" w:lastRowFirstColumn="0" w:lastRowLastColumn="0"/>
+              <w:rPr>
+                <w:b/>
+              </w:rPr>
             </w:pPr>
             <w:r>
               <w:t>Création du repository sur GitHub</w:t>
@@ -145,8 +148,16 @@
               <w:cnfStyle w:val="000000100000" w:firstRow="0" w:lastRow="0" w:firstColumn="0" w:lastColumn="0" w:oddVBand="0" w:evenVBand="0" w:oddHBand="1" w:evenHBand="0" w:firstRowFirstColumn="0" w:firstRowLastColumn="0" w:lastRowFirstColumn="0" w:lastRowLastColumn="0"/>
             </w:pPr>
             <w:r>
-              <w:t>Proposition de sujets</w:t>
+              <w:t>Proposition</w:t>
             </w:r>
+            <w:r>
+              <w:t>s</w:t>
+            </w:r>
+            <w:bookmarkStart w:id="0" w:name="_GoBack"/>
+            <w:bookmarkEnd w:id="0"/>
+            <w:r>
+              <w:t xml:space="preserve"> de sujets</w:t>
+            </w:r>
           </w:p>
         </w:tc>
         <w:tc>
@@ -156,6 +167,11 @@
           <w:p>
             <w:pPr>
               <w:cnfStyle w:val="000000100000" w:firstRow="0" w:lastRow="0" w:firstColumn="0" w:lastColumn="0" w:oddVBand="0" w:evenVBand="0" w:oddHBand="1" w:evenHBand="0" w:firstRowFirstColumn="0" w:firstRowLastColumn="0" w:lastRowFirstColumn="0" w:lastRowLastColumn="0"/>
+              <w:rPr>
+                <w:rFonts w:ascii="Arial" w:hAnsi="Arial" w:cs="Arial"/>
+                <w:sz w:val="24"/>
+                <w:szCs w:val="24"/>
+              </w:rPr>
             </w:pPr>
           </w:p>
         </w:tc>
@@ -195,8 +211,14 @@
             <w:r>
               <w:t>Choix du sujet : Gestionnaire de mots de passes</w:t>
             </w:r>
-            <w:bookmarkStart w:id="0" w:name="_GoBack"/>
-            <w:bookmarkEnd w:id="0"/>
+          </w:p>
+          <w:p>
+            <w:pPr>
+              <w:cnfStyle w:val="000000010000" w:firstRow="0" w:lastRow="0" w:firstColumn="0" w:lastColumn="0" w:oddVBand="0" w:evenVBand="0" w:oddHBand="0" w:evenHBand="1" w:firstRowFirstColumn="0" w:firstRowLastColumn="0" w:lastRowFirstColumn="0" w:lastRowLastColumn="0"/>
+            </w:pPr>
+            <w:r>
+              <w:t>Description des fonctionnalités</w:t>
+            </w:r>
           </w:p>
         </w:tc>
         <w:tc>
@@ -206,6 +228,11 @@
           <w:p>
             <w:pPr>
               <w:cnfStyle w:val="000000010000" w:firstRow="0" w:lastRow="0" w:firstColumn="0" w:lastColumn="0" w:oddVBand="0" w:evenVBand="0" w:oddHBand="0" w:evenHBand="1" w:firstRowFirstColumn="0" w:firstRowLastColumn="0" w:lastRowFirstColumn="0" w:lastRowLastColumn="0"/>
+              <w:rPr>
+                <w:rFonts w:ascii="Arial" w:hAnsi="Arial" w:cs="Arial"/>
+                <w:sz w:val="24"/>
+                <w:szCs w:val="24"/>
+              </w:rPr>
             </w:pPr>
           </w:p>
         </w:tc>
@@ -223,7 +250,9 @@
           <w:p>
             <w:pPr>
               <w:rPr>
-                <w:b w:val="0"/>
+                <w:rFonts w:ascii="Arial" w:hAnsi="Arial" w:cs="Arial"/>
+                <w:sz w:val="24"/>
+                <w:szCs w:val="24"/>
               </w:rPr>
             </w:pPr>
           </w:p>
@@ -235,6 +264,11 @@
           <w:p>
             <w:pPr>
               <w:cnfStyle w:val="000000100000" w:firstRow="0" w:lastRow="0" w:firstColumn="0" w:lastColumn="0" w:oddVBand="0" w:evenVBand="0" w:oddHBand="1" w:evenHBand="0" w:firstRowFirstColumn="0" w:firstRowLastColumn="0" w:lastRowFirstColumn="0" w:lastRowLastColumn="0"/>
+              <w:rPr>
+                <w:rFonts w:ascii="Arial" w:hAnsi="Arial" w:cs="Arial"/>
+                <w:sz w:val="24"/>
+                <w:szCs w:val="24"/>
+              </w:rPr>
             </w:pPr>
           </w:p>
         </w:tc>
@@ -245,6 +279,11 @@
           <w:p>
             <w:pPr>
               <w:cnfStyle w:val="000000100000" w:firstRow="0" w:lastRow="0" w:firstColumn="0" w:lastColumn="0" w:oddVBand="0" w:evenVBand="0" w:oddHBand="1" w:evenHBand="0" w:firstRowFirstColumn="0" w:firstRowLastColumn="0" w:lastRowFirstColumn="0" w:lastRowLastColumn="0"/>
+              <w:rPr>
+                <w:rFonts w:ascii="Arial" w:hAnsi="Arial" w:cs="Arial"/>
+                <w:sz w:val="24"/>
+                <w:szCs w:val="24"/>
+              </w:rPr>
             </w:pPr>
           </w:p>
         </w:tc>
@@ -262,7 +301,9 @@
           <w:p>
             <w:pPr>
               <w:rPr>
-                <w:b w:val="0"/>
+                <w:rFonts w:ascii="Arial" w:hAnsi="Arial" w:cs="Arial"/>
+                <w:sz w:val="24"/>
+                <w:szCs w:val="24"/>
               </w:rPr>
             </w:pPr>
           </w:p>
@@ -274,6 +315,11 @@
           <w:p>
             <w:pPr>
               <w:cnfStyle w:val="000000010000" w:firstRow="0" w:lastRow="0" w:firstColumn="0" w:lastColumn="0" w:oddVBand="0" w:evenVBand="0" w:oddHBand="0" w:evenHBand="1" w:firstRowFirstColumn="0" w:firstRowLastColumn="0" w:lastRowFirstColumn="0" w:lastRowLastColumn="0"/>
+              <w:rPr>
+                <w:rFonts w:ascii="Arial" w:hAnsi="Arial" w:cs="Arial"/>
+                <w:sz w:val="24"/>
+                <w:szCs w:val="24"/>
+              </w:rPr>
             </w:pPr>
           </w:p>
         </w:tc>
@@ -284,6 +330,11 @@
           <w:p>
             <w:pPr>
               <w:cnfStyle w:val="000000010000" w:firstRow="0" w:lastRow="0" w:firstColumn="0" w:lastColumn="0" w:oddVBand="0" w:evenVBand="0" w:oddHBand="0" w:evenHBand="1" w:firstRowFirstColumn="0" w:firstRowLastColumn="0" w:lastRowFirstColumn="0" w:lastRowLastColumn="0"/>
+              <w:rPr>
+                <w:rFonts w:ascii="Arial" w:hAnsi="Arial" w:cs="Arial"/>
+                <w:sz w:val="24"/>
+                <w:szCs w:val="24"/>
+              </w:rPr>
             </w:pPr>
           </w:p>
         </w:tc>
@@ -301,7 +352,9 @@
           <w:p>
             <w:pPr>
               <w:rPr>
-                <w:b w:val="0"/>
+                <w:rFonts w:ascii="Arial" w:hAnsi="Arial" w:cs="Arial"/>
+                <w:sz w:val="24"/>
+                <w:szCs w:val="24"/>
               </w:rPr>
             </w:pPr>
           </w:p>
@@ -313,6 +366,11 @@
           <w:p>
             <w:pPr>
               <w:cnfStyle w:val="000000100000" w:firstRow="0" w:lastRow="0" w:firstColumn="0" w:lastColumn="0" w:oddVBand="0" w:evenVBand="0" w:oddHBand="1" w:evenHBand="0" w:firstRowFirstColumn="0" w:firstRowLastColumn="0" w:lastRowFirstColumn="0" w:lastRowLastColumn="0"/>
+              <w:rPr>
+                <w:rFonts w:ascii="Arial" w:hAnsi="Arial" w:cs="Arial"/>
+                <w:sz w:val="24"/>
+                <w:szCs w:val="24"/>
+              </w:rPr>
             </w:pPr>
           </w:p>
         </w:tc>
@@ -323,6 +381,11 @@
           <w:p>
             <w:pPr>
               <w:cnfStyle w:val="000000100000" w:firstRow="0" w:lastRow="0" w:firstColumn="0" w:lastColumn="0" w:oddVBand="0" w:evenVBand="0" w:oddHBand="1" w:evenHBand="0" w:firstRowFirstColumn="0" w:firstRowLastColumn="0" w:lastRowFirstColumn="0" w:lastRowLastColumn="0"/>
+              <w:rPr>
+                <w:rFonts w:ascii="Arial" w:hAnsi="Arial" w:cs="Arial"/>
+                <w:sz w:val="24"/>
+                <w:szCs w:val="24"/>
+              </w:rPr>
             </w:pPr>
           </w:p>
         </w:tc>
@@ -340,7 +403,9 @@
           <w:p>
             <w:pPr>
               <w:rPr>
-                <w:b w:val="0"/>
+                <w:rFonts w:ascii="Arial" w:hAnsi="Arial" w:cs="Arial"/>
+                <w:sz w:val="24"/>
+                <w:szCs w:val="24"/>
               </w:rPr>
             </w:pPr>
           </w:p>
@@ -352,6 +417,11 @@
           <w:p>
             <w:pPr>
               <w:cnfStyle w:val="000000010000" w:firstRow="0" w:lastRow="0" w:firstColumn="0" w:lastColumn="0" w:oddVBand="0" w:evenVBand="0" w:oddHBand="0" w:evenHBand="1" w:firstRowFirstColumn="0" w:firstRowLastColumn="0" w:lastRowFirstColumn="0" w:lastRowLastColumn="0"/>
+              <w:rPr>
+                <w:rFonts w:ascii="Arial" w:hAnsi="Arial" w:cs="Arial"/>
+                <w:sz w:val="24"/>
+                <w:szCs w:val="24"/>
+              </w:rPr>
             </w:pPr>
           </w:p>
         </w:tc>
@@ -362,6 +432,11 @@
           <w:p>
             <w:pPr>
               <w:cnfStyle w:val="000000010000" w:firstRow="0" w:lastRow="0" w:firstColumn="0" w:lastColumn="0" w:oddVBand="0" w:evenVBand="0" w:oddHBand="0" w:evenHBand="1" w:firstRowFirstColumn="0" w:firstRowLastColumn="0" w:lastRowFirstColumn="0" w:lastRowLastColumn="0"/>
+              <w:rPr>
+                <w:rFonts w:ascii="Arial" w:hAnsi="Arial" w:cs="Arial"/>
+                <w:sz w:val="24"/>
+                <w:szCs w:val="24"/>
+              </w:rPr>
             </w:pPr>
           </w:p>
         </w:tc>
@@ -379,7 +454,9 @@
           <w:p>
             <w:pPr>
               <w:rPr>
-                <w:b w:val="0"/>
+                <w:rFonts w:ascii="Arial" w:hAnsi="Arial" w:cs="Arial"/>
+                <w:sz w:val="24"/>
+                <w:szCs w:val="24"/>
               </w:rPr>
             </w:pPr>
           </w:p>
@@ -391,6 +468,11 @@
           <w:p>
             <w:pPr>
               <w:cnfStyle w:val="000000100000" w:firstRow="0" w:lastRow="0" w:firstColumn="0" w:lastColumn="0" w:oddVBand="0" w:evenVBand="0" w:oddHBand="1" w:evenHBand="0" w:firstRowFirstColumn="0" w:firstRowLastColumn="0" w:lastRowFirstColumn="0" w:lastRowLastColumn="0"/>
+              <w:rPr>
+                <w:rFonts w:ascii="Arial" w:hAnsi="Arial" w:cs="Arial"/>
+                <w:sz w:val="24"/>
+                <w:szCs w:val="24"/>
+              </w:rPr>
             </w:pPr>
           </w:p>
         </w:tc>
@@ -401,6 +483,11 @@
           <w:p>
             <w:pPr>
               <w:cnfStyle w:val="000000100000" w:firstRow="0" w:lastRow="0" w:firstColumn="0" w:lastColumn="0" w:oddVBand="0" w:evenVBand="0" w:oddHBand="1" w:evenHBand="0" w:firstRowFirstColumn="0" w:firstRowLastColumn="0" w:lastRowFirstColumn="0" w:lastRowLastColumn="0"/>
+              <w:rPr>
+                <w:rFonts w:ascii="Arial" w:hAnsi="Arial" w:cs="Arial"/>
+                <w:sz w:val="24"/>
+                <w:szCs w:val="24"/>
+              </w:rPr>
             </w:pPr>
           </w:p>
         </w:tc>
@@ -418,7 +505,9 @@
           <w:p>
             <w:pPr>
               <w:rPr>
-                <w:b w:val="0"/>
+                <w:rFonts w:ascii="Arial" w:hAnsi="Arial" w:cs="Arial"/>
+                <w:sz w:val="24"/>
+                <w:szCs w:val="24"/>
               </w:rPr>
             </w:pPr>
           </w:p>
@@ -430,6 +519,11 @@
           <w:p>
             <w:pPr>
               <w:cnfStyle w:val="000000010000" w:firstRow="0" w:lastRow="0" w:firstColumn="0" w:lastColumn="0" w:oddVBand="0" w:evenVBand="0" w:oddHBand="0" w:evenHBand="1" w:firstRowFirstColumn="0" w:firstRowLastColumn="0" w:lastRowFirstColumn="0" w:lastRowLastColumn="0"/>
+              <w:rPr>
+                <w:rFonts w:ascii="Arial" w:hAnsi="Arial" w:cs="Arial"/>
+                <w:sz w:val="24"/>
+                <w:szCs w:val="24"/>
+              </w:rPr>
             </w:pPr>
           </w:p>
         </w:tc>
@@ -440,6 +534,11 @@
           <w:p>
             <w:pPr>
               <w:cnfStyle w:val="000000010000" w:firstRow="0" w:lastRow="0" w:firstColumn="0" w:lastColumn="0" w:oddVBand="0" w:evenVBand="0" w:oddHBand="0" w:evenHBand="1" w:firstRowFirstColumn="0" w:firstRowLastColumn="0" w:lastRowFirstColumn="0" w:lastRowLastColumn="0"/>
+              <w:rPr>
+                <w:rFonts w:ascii="Arial" w:hAnsi="Arial" w:cs="Arial"/>
+                <w:sz w:val="24"/>
+                <w:szCs w:val="24"/>
+              </w:rPr>
             </w:pPr>
           </w:p>
         </w:tc>
@@ -457,7 +556,9 @@
           <w:p>
             <w:pPr>
               <w:rPr>
-                <w:b w:val="0"/>
+                <w:rFonts w:ascii="Arial" w:hAnsi="Arial" w:cs="Arial"/>
+                <w:sz w:val="24"/>
+                <w:szCs w:val="24"/>
               </w:rPr>
             </w:pPr>
           </w:p>
@@ -469,6 +570,11 @@
           <w:p>
             <w:pPr>
               <w:cnfStyle w:val="000000100000" w:firstRow="0" w:lastRow="0" w:firstColumn="0" w:lastColumn="0" w:oddVBand="0" w:evenVBand="0" w:oddHBand="1" w:evenHBand="0" w:firstRowFirstColumn="0" w:firstRowLastColumn="0" w:lastRowFirstColumn="0" w:lastRowLastColumn="0"/>
+              <w:rPr>
+                <w:rFonts w:ascii="Arial" w:hAnsi="Arial" w:cs="Arial"/>
+                <w:sz w:val="24"/>
+                <w:szCs w:val="24"/>
+              </w:rPr>
             </w:pPr>
           </w:p>
         </w:tc>
@@ -479,6 +585,11 @@
           <w:p>
             <w:pPr>
               <w:cnfStyle w:val="000000100000" w:firstRow="0" w:lastRow="0" w:firstColumn="0" w:lastColumn="0" w:oddVBand="0" w:evenVBand="0" w:oddHBand="1" w:evenHBand="0" w:firstRowFirstColumn="0" w:firstRowLastColumn="0" w:lastRowFirstColumn="0" w:lastRowLastColumn="0"/>
+              <w:rPr>
+                <w:rFonts w:ascii="Arial" w:hAnsi="Arial" w:cs="Arial"/>
+                <w:sz w:val="24"/>
+                <w:szCs w:val="24"/>
+              </w:rPr>
             </w:pPr>
           </w:p>
         </w:tc>
@@ -496,7 +607,9 @@
           <w:p>
             <w:pPr>
               <w:rPr>
-                <w:b w:val="0"/>
+                <w:rFonts w:ascii="Arial" w:hAnsi="Arial" w:cs="Arial"/>
+                <w:sz w:val="24"/>
+                <w:szCs w:val="24"/>
               </w:rPr>
             </w:pPr>
           </w:p>
@@ -508,6 +621,11 @@
           <w:p>
             <w:pPr>
               <w:cnfStyle w:val="000000010000" w:firstRow="0" w:lastRow="0" w:firstColumn="0" w:lastColumn="0" w:oddVBand="0" w:evenVBand="0" w:oddHBand="0" w:evenHBand="1" w:firstRowFirstColumn="0" w:firstRowLastColumn="0" w:lastRowFirstColumn="0" w:lastRowLastColumn="0"/>
+              <w:rPr>
+                <w:rFonts w:ascii="Arial" w:hAnsi="Arial" w:cs="Arial"/>
+                <w:sz w:val="24"/>
+                <w:szCs w:val="24"/>
+              </w:rPr>
             </w:pPr>
           </w:p>
         </w:tc>
@@ -518,6 +636,11 @@
           <w:p>
             <w:pPr>
               <w:cnfStyle w:val="000000010000" w:firstRow="0" w:lastRow="0" w:firstColumn="0" w:lastColumn="0" w:oddVBand="0" w:evenVBand="0" w:oddHBand="0" w:evenHBand="1" w:firstRowFirstColumn="0" w:firstRowLastColumn="0" w:lastRowFirstColumn="0" w:lastRowLastColumn="0"/>
+              <w:rPr>
+                <w:rFonts w:ascii="Arial" w:hAnsi="Arial" w:cs="Arial"/>
+                <w:sz w:val="24"/>
+                <w:szCs w:val="24"/>
+              </w:rPr>
             </w:pPr>
           </w:p>
         </w:tc>
@@ -535,7 +658,9 @@
           <w:p>
             <w:pPr>
               <w:rPr>
-                <w:b w:val="0"/>
+                <w:rFonts w:ascii="Arial" w:hAnsi="Arial" w:cs="Arial"/>
+                <w:sz w:val="24"/>
+                <w:szCs w:val="24"/>
               </w:rPr>
             </w:pPr>
           </w:p>
@@ -547,6 +672,11 @@
           <w:p>
             <w:pPr>
               <w:cnfStyle w:val="000000100000" w:firstRow="0" w:lastRow="0" w:firstColumn="0" w:lastColumn="0" w:oddVBand="0" w:evenVBand="0" w:oddHBand="1" w:evenHBand="0" w:firstRowFirstColumn="0" w:firstRowLastColumn="0" w:lastRowFirstColumn="0" w:lastRowLastColumn="0"/>
+              <w:rPr>
+                <w:rFonts w:ascii="Arial" w:hAnsi="Arial" w:cs="Arial"/>
+                <w:sz w:val="24"/>
+                <w:szCs w:val="24"/>
+              </w:rPr>
             </w:pPr>
           </w:p>
         </w:tc>
@@ -557,6 +687,11 @@
           <w:p>
             <w:pPr>
               <w:cnfStyle w:val="000000100000" w:firstRow="0" w:lastRow="0" w:firstColumn="0" w:lastColumn="0" w:oddVBand="0" w:evenVBand="0" w:oddHBand="1" w:evenHBand="0" w:firstRowFirstColumn="0" w:firstRowLastColumn="0" w:lastRowFirstColumn="0" w:lastRowLastColumn="0"/>
+              <w:rPr>
+                <w:rFonts w:ascii="Arial" w:hAnsi="Arial" w:cs="Arial"/>
+                <w:sz w:val="24"/>
+                <w:szCs w:val="24"/>
+              </w:rPr>
             </w:pPr>
           </w:p>
         </w:tc>
@@ -574,7 +709,9 @@
           <w:p>
             <w:pPr>
               <w:rPr>
-                <w:b w:val="0"/>
+                <w:rFonts w:ascii="Arial" w:hAnsi="Arial" w:cs="Arial"/>
+                <w:sz w:val="24"/>
+                <w:szCs w:val="24"/>
               </w:rPr>
             </w:pPr>
           </w:p>
@@ -586,6 +723,11 @@
           <w:p>
             <w:pPr>
               <w:cnfStyle w:val="000000010000" w:firstRow="0" w:lastRow="0" w:firstColumn="0" w:lastColumn="0" w:oddVBand="0" w:evenVBand="0" w:oddHBand="0" w:evenHBand="1" w:firstRowFirstColumn="0" w:firstRowLastColumn="0" w:lastRowFirstColumn="0" w:lastRowLastColumn="0"/>
+              <w:rPr>
+                <w:rFonts w:ascii="Arial" w:hAnsi="Arial" w:cs="Arial"/>
+                <w:sz w:val="24"/>
+                <w:szCs w:val="24"/>
+              </w:rPr>
             </w:pPr>
           </w:p>
         </w:tc>
@@ -596,6 +738,11 @@
           <w:p>
             <w:pPr>
               <w:cnfStyle w:val="000000010000" w:firstRow="0" w:lastRow="0" w:firstColumn="0" w:lastColumn="0" w:oddVBand="0" w:evenVBand="0" w:oddHBand="0" w:evenHBand="1" w:firstRowFirstColumn="0" w:firstRowLastColumn="0" w:lastRowFirstColumn="0" w:lastRowLastColumn="0"/>
+              <w:rPr>
+                <w:rFonts w:ascii="Arial" w:hAnsi="Arial" w:cs="Arial"/>
+                <w:sz w:val="24"/>
+                <w:szCs w:val="24"/>
+              </w:rPr>
             </w:pPr>
           </w:p>
         </w:tc>
@@ -613,7 +760,9 @@
           <w:p>
             <w:pPr>
               <w:rPr>
-                <w:b w:val="0"/>
+                <w:rFonts w:ascii="Arial" w:hAnsi="Arial" w:cs="Arial"/>
+                <w:sz w:val="24"/>
+                <w:szCs w:val="24"/>
               </w:rPr>
             </w:pPr>
           </w:p>
@@ -625,6 +774,11 @@
           <w:p>
             <w:pPr>
               <w:cnfStyle w:val="000000100000" w:firstRow="0" w:lastRow="0" w:firstColumn="0" w:lastColumn="0" w:oddVBand="0" w:evenVBand="0" w:oddHBand="1" w:evenHBand="0" w:firstRowFirstColumn="0" w:firstRowLastColumn="0" w:lastRowFirstColumn="0" w:lastRowLastColumn="0"/>
+              <w:rPr>
+                <w:rFonts w:ascii="Arial" w:hAnsi="Arial" w:cs="Arial"/>
+                <w:sz w:val="24"/>
+                <w:szCs w:val="24"/>
+              </w:rPr>
             </w:pPr>
           </w:p>
         </w:tc>
@@ -635,6 +789,11 @@
           <w:p>
             <w:pPr>
               <w:cnfStyle w:val="000000100000" w:firstRow="0" w:lastRow="0" w:firstColumn="0" w:lastColumn="0" w:oddVBand="0" w:evenVBand="0" w:oddHBand="1" w:evenHBand="0" w:firstRowFirstColumn="0" w:firstRowLastColumn="0" w:lastRowFirstColumn="0" w:lastRowLastColumn="0"/>
+              <w:rPr>
+                <w:rFonts w:ascii="Arial" w:hAnsi="Arial" w:cs="Arial"/>
+                <w:sz w:val="24"/>
+                <w:szCs w:val="24"/>
+              </w:rPr>
             </w:pPr>
           </w:p>
         </w:tc>
@@ -652,7 +811,9 @@
           <w:p>
             <w:pPr>
               <w:rPr>
-                <w:b w:val="0"/>
+                <w:rFonts w:ascii="Arial" w:hAnsi="Arial" w:cs="Arial"/>
+                <w:sz w:val="24"/>
+                <w:szCs w:val="24"/>
               </w:rPr>
             </w:pPr>
           </w:p>
@@ -664,6 +825,11 @@
           <w:p>
             <w:pPr>
               <w:cnfStyle w:val="000000010000" w:firstRow="0" w:lastRow="0" w:firstColumn="0" w:lastColumn="0" w:oddVBand="0" w:evenVBand="0" w:oddHBand="0" w:evenHBand="1" w:firstRowFirstColumn="0" w:firstRowLastColumn="0" w:lastRowFirstColumn="0" w:lastRowLastColumn="0"/>
+              <w:rPr>
+                <w:rFonts w:ascii="Arial" w:hAnsi="Arial" w:cs="Arial"/>
+                <w:sz w:val="24"/>
+                <w:szCs w:val="24"/>
+              </w:rPr>
             </w:pPr>
           </w:p>
         </w:tc>
@@ -674,6 +840,11 @@
           <w:p>
             <w:pPr>
               <w:cnfStyle w:val="000000010000" w:firstRow="0" w:lastRow="0" w:firstColumn="0" w:lastColumn="0" w:oddVBand="0" w:evenVBand="0" w:oddHBand="0" w:evenHBand="1" w:firstRowFirstColumn="0" w:firstRowLastColumn="0" w:lastRowFirstColumn="0" w:lastRowLastColumn="0"/>
+              <w:rPr>
+                <w:rFonts w:ascii="Arial" w:hAnsi="Arial" w:cs="Arial"/>
+                <w:sz w:val="24"/>
+                <w:szCs w:val="24"/>
+              </w:rPr>
             </w:pPr>
           </w:p>
         </w:tc>
@@ -691,7 +862,9 @@
           <w:p>
             <w:pPr>
               <w:rPr>
-                <w:b w:val="0"/>
+                <w:rFonts w:ascii="Arial" w:hAnsi="Arial" w:cs="Arial"/>
+                <w:sz w:val="24"/>
+                <w:szCs w:val="24"/>
               </w:rPr>
             </w:pPr>
           </w:p>
@@ -703,6 +876,11 @@
           <w:p>
             <w:pPr>
               <w:cnfStyle w:val="000000100000" w:firstRow="0" w:lastRow="0" w:firstColumn="0" w:lastColumn="0" w:oddVBand="0" w:evenVBand="0" w:oddHBand="1" w:evenHBand="0" w:firstRowFirstColumn="0" w:firstRowLastColumn="0" w:lastRowFirstColumn="0" w:lastRowLastColumn="0"/>
+              <w:rPr>
+                <w:rFonts w:ascii="Arial" w:hAnsi="Arial" w:cs="Arial"/>
+                <w:sz w:val="24"/>
+                <w:szCs w:val="24"/>
+              </w:rPr>
             </w:pPr>
           </w:p>
         </w:tc>
@@ -713,6 +891,11 @@
           <w:p>
             <w:pPr>
               <w:cnfStyle w:val="000000100000" w:firstRow="0" w:lastRow="0" w:firstColumn="0" w:lastColumn="0" w:oddVBand="0" w:evenVBand="0" w:oddHBand="1" w:evenHBand="0" w:firstRowFirstColumn="0" w:firstRowLastColumn="0" w:lastRowFirstColumn="0" w:lastRowLastColumn="0"/>
+              <w:rPr>
+                <w:rFonts w:ascii="Arial" w:hAnsi="Arial" w:cs="Arial"/>
+                <w:sz w:val="24"/>
+                <w:szCs w:val="24"/>
+              </w:rPr>
             </w:pPr>
           </w:p>
         </w:tc>
@@ -730,7 +913,9 @@
           <w:p>
             <w:pPr>
               <w:rPr>
-                <w:b w:val="0"/>
+                <w:rFonts w:ascii="Arial" w:hAnsi="Arial" w:cs="Arial"/>
+                <w:sz w:val="24"/>
+                <w:szCs w:val="24"/>
               </w:rPr>
             </w:pPr>
           </w:p>
@@ -742,6 +927,11 @@
           <w:p>
             <w:pPr>
               <w:cnfStyle w:val="000000010000" w:firstRow="0" w:lastRow="0" w:firstColumn="0" w:lastColumn="0" w:oddVBand="0" w:evenVBand="0" w:oddHBand="0" w:evenHBand="1" w:firstRowFirstColumn="0" w:firstRowLastColumn="0" w:lastRowFirstColumn="0" w:lastRowLastColumn="0"/>
+              <w:rPr>
+                <w:rFonts w:ascii="Arial" w:hAnsi="Arial" w:cs="Arial"/>
+                <w:sz w:val="24"/>
+                <w:szCs w:val="24"/>
+              </w:rPr>
             </w:pPr>
           </w:p>
         </w:tc>
@@ -752,6 +942,11 @@
           <w:p>
             <w:pPr>
               <w:cnfStyle w:val="000000010000" w:firstRow="0" w:lastRow="0" w:firstColumn="0" w:lastColumn="0" w:oddVBand="0" w:evenVBand="0" w:oddHBand="0" w:evenHBand="1" w:firstRowFirstColumn="0" w:firstRowLastColumn="0" w:lastRowFirstColumn="0" w:lastRowLastColumn="0"/>
+              <w:rPr>
+                <w:rFonts w:ascii="Arial" w:hAnsi="Arial" w:cs="Arial"/>
+                <w:sz w:val="24"/>
+                <w:szCs w:val="24"/>
+              </w:rPr>
             </w:pPr>
           </w:p>
         </w:tc>
@@ -769,7 +964,9 @@
           <w:p>
             <w:pPr>
               <w:rPr>
-                <w:b w:val="0"/>
+                <w:rFonts w:ascii="Arial" w:hAnsi="Arial" w:cs="Arial"/>
+                <w:sz w:val="24"/>
+                <w:szCs w:val="24"/>
               </w:rPr>
             </w:pPr>
           </w:p>
@@ -781,6 +978,11 @@
           <w:p>
             <w:pPr>
               <w:cnfStyle w:val="000000100000" w:firstRow="0" w:lastRow="0" w:firstColumn="0" w:lastColumn="0" w:oddVBand="0" w:evenVBand="0" w:oddHBand="1" w:evenHBand="0" w:firstRowFirstColumn="0" w:firstRowLastColumn="0" w:lastRowFirstColumn="0" w:lastRowLastColumn="0"/>
+              <w:rPr>
+                <w:rFonts w:ascii="Arial" w:hAnsi="Arial" w:cs="Arial"/>
+                <w:sz w:val="24"/>
+                <w:szCs w:val="24"/>
+              </w:rPr>
             </w:pPr>
           </w:p>
         </w:tc>
@@ -791,6 +993,11 @@
           <w:p>
             <w:pPr>
               <w:cnfStyle w:val="000000100000" w:firstRow="0" w:lastRow="0" w:firstColumn="0" w:lastColumn="0" w:oddVBand="0" w:evenVBand="0" w:oddHBand="1" w:evenHBand="0" w:firstRowFirstColumn="0" w:firstRowLastColumn="0" w:lastRowFirstColumn="0" w:lastRowLastColumn="0"/>
+              <w:rPr>
+                <w:rFonts w:ascii="Arial" w:hAnsi="Arial" w:cs="Arial"/>
+                <w:sz w:val="24"/>
+                <w:szCs w:val="24"/>
+              </w:rPr>
             </w:pPr>
           </w:p>
         </w:tc>
@@ -808,7 +1015,9 @@
           <w:p>
             <w:pPr>
               <w:rPr>
-                <w:b w:val="0"/>
+                <w:rFonts w:ascii="Arial" w:hAnsi="Arial" w:cs="Arial"/>
+                <w:sz w:val="24"/>
+                <w:szCs w:val="24"/>
               </w:rPr>
             </w:pPr>
           </w:p>
@@ -820,6 +1029,11 @@
           <w:p>
             <w:pPr>
               <w:cnfStyle w:val="000000010000" w:firstRow="0" w:lastRow="0" w:firstColumn="0" w:lastColumn="0" w:oddVBand="0" w:evenVBand="0" w:oddHBand="0" w:evenHBand="1" w:firstRowFirstColumn="0" w:firstRowLastColumn="0" w:lastRowFirstColumn="0" w:lastRowLastColumn="0"/>
+              <w:rPr>
+                <w:rFonts w:ascii="Arial" w:hAnsi="Arial" w:cs="Arial"/>
+                <w:sz w:val="24"/>
+                <w:szCs w:val="24"/>
+              </w:rPr>
             </w:pPr>
           </w:p>
         </w:tc>
@@ -830,6 +1044,11 @@
           <w:p>
             <w:pPr>
               <w:cnfStyle w:val="000000010000" w:firstRow="0" w:lastRow="0" w:firstColumn="0" w:lastColumn="0" w:oddVBand="0" w:evenVBand="0" w:oddHBand="0" w:evenHBand="1" w:firstRowFirstColumn="0" w:firstRowLastColumn="0" w:lastRowFirstColumn="0" w:lastRowLastColumn="0"/>
+              <w:rPr>
+                <w:rFonts w:ascii="Arial" w:hAnsi="Arial" w:cs="Arial"/>
+                <w:sz w:val="24"/>
+                <w:szCs w:val="24"/>
+              </w:rPr>
             </w:pPr>
           </w:p>
         </w:tc>
@@ -847,7 +1066,9 @@
           <w:p>
             <w:pPr>
               <w:rPr>
-                <w:b w:val="0"/>
+                <w:rFonts w:ascii="Arial" w:hAnsi="Arial" w:cs="Arial"/>
+                <w:sz w:val="24"/>
+                <w:szCs w:val="24"/>
               </w:rPr>
             </w:pPr>
           </w:p>
@@ -859,6 +1080,11 @@
           <w:p>
             <w:pPr>
               <w:cnfStyle w:val="000000100000" w:firstRow="0" w:lastRow="0" w:firstColumn="0" w:lastColumn="0" w:oddVBand="0" w:evenVBand="0" w:oddHBand="1" w:evenHBand="0" w:firstRowFirstColumn="0" w:firstRowLastColumn="0" w:lastRowFirstColumn="0" w:lastRowLastColumn="0"/>
+              <w:rPr>
+                <w:rFonts w:ascii="Arial" w:hAnsi="Arial" w:cs="Arial"/>
+                <w:sz w:val="24"/>
+                <w:szCs w:val="24"/>
+              </w:rPr>
             </w:pPr>
           </w:p>
         </w:tc>
@@ -869,6 +1095,11 @@
           <w:p>
             <w:pPr>
               <w:cnfStyle w:val="000000100000" w:firstRow="0" w:lastRow="0" w:firstColumn="0" w:lastColumn="0" w:oddVBand="0" w:evenVBand="0" w:oddHBand="1" w:evenHBand="0" w:firstRowFirstColumn="0" w:firstRowLastColumn="0" w:lastRowFirstColumn="0" w:lastRowLastColumn="0"/>
+              <w:rPr>
+                <w:rFonts w:ascii="Arial" w:hAnsi="Arial" w:cs="Arial"/>
+                <w:sz w:val="24"/>
+                <w:szCs w:val="24"/>
+              </w:rPr>
             </w:pPr>
           </w:p>
         </w:tc>
@@ -886,7 +1117,9 @@
           <w:p>
             <w:pPr>
               <w:rPr>
-                <w:b w:val="0"/>
+                <w:rFonts w:ascii="Arial" w:hAnsi="Arial" w:cs="Arial"/>
+                <w:sz w:val="24"/>
+                <w:szCs w:val="24"/>
               </w:rPr>
             </w:pPr>
           </w:p>
@@ -898,6 +1131,11 @@
           <w:p>
             <w:pPr>
               <w:cnfStyle w:val="000000010000" w:firstRow="0" w:lastRow="0" w:firstColumn="0" w:lastColumn="0" w:oddVBand="0" w:evenVBand="0" w:oddHBand="0" w:evenHBand="1" w:firstRowFirstColumn="0" w:firstRowLastColumn="0" w:lastRowFirstColumn="0" w:lastRowLastColumn="0"/>
+              <w:rPr>
+                <w:rFonts w:ascii="Arial" w:hAnsi="Arial" w:cs="Arial"/>
+                <w:sz w:val="24"/>
+                <w:szCs w:val="24"/>
+              </w:rPr>
             </w:pPr>
           </w:p>
         </w:tc>
@@ -908,6 +1146,11 @@
           <w:p>
             <w:pPr>
               <w:cnfStyle w:val="000000010000" w:firstRow="0" w:lastRow="0" w:firstColumn="0" w:lastColumn="0" w:oddVBand="0" w:evenVBand="0" w:oddHBand="0" w:evenHBand="1" w:firstRowFirstColumn="0" w:firstRowLastColumn="0" w:lastRowFirstColumn="0" w:lastRowLastColumn="0"/>
+              <w:rPr>
+                <w:rFonts w:ascii="Arial" w:hAnsi="Arial" w:cs="Arial"/>
+                <w:sz w:val="24"/>
+                <w:szCs w:val="24"/>
+              </w:rPr>
             </w:pPr>
           </w:p>
         </w:tc>
@@ -925,7 +1168,9 @@
           <w:p>
             <w:pPr>
               <w:rPr>
-                <w:b w:val="0"/>
+                <w:rFonts w:ascii="Arial" w:hAnsi="Arial" w:cs="Arial"/>
+                <w:sz w:val="24"/>
+                <w:szCs w:val="24"/>
               </w:rPr>
             </w:pPr>
           </w:p>
@@ -937,6 +1182,11 @@
           <w:p>
             <w:pPr>
               <w:cnfStyle w:val="000000100000" w:firstRow="0" w:lastRow="0" w:firstColumn="0" w:lastColumn="0" w:oddVBand="0" w:evenVBand="0" w:oddHBand="1" w:evenHBand="0" w:firstRowFirstColumn="0" w:firstRowLastColumn="0" w:lastRowFirstColumn="0" w:lastRowLastColumn="0"/>
+              <w:rPr>
+                <w:rFonts w:ascii="Arial" w:hAnsi="Arial" w:cs="Arial"/>
+                <w:sz w:val="24"/>
+                <w:szCs w:val="24"/>
+              </w:rPr>
             </w:pPr>
           </w:p>
         </w:tc>
@@ -947,6 +1197,11 @@
           <w:p>
             <w:pPr>
               <w:cnfStyle w:val="000000100000" w:firstRow="0" w:lastRow="0" w:firstColumn="0" w:lastColumn="0" w:oddVBand="0" w:evenVBand="0" w:oddHBand="1" w:evenHBand="0" w:firstRowFirstColumn="0" w:firstRowLastColumn="0" w:lastRowFirstColumn="0" w:lastRowLastColumn="0"/>
+              <w:rPr>
+                <w:rFonts w:ascii="Arial" w:hAnsi="Arial" w:cs="Arial"/>
+                <w:sz w:val="24"/>
+                <w:szCs w:val="24"/>
+              </w:rPr>
             </w:pPr>
           </w:p>
         </w:tc>
@@ -964,7 +1219,9 @@
           <w:p>
             <w:pPr>
               <w:rPr>
-                <w:b w:val="0"/>
+                <w:rFonts w:ascii="Arial" w:hAnsi="Arial" w:cs="Arial"/>
+                <w:sz w:val="24"/>
+                <w:szCs w:val="24"/>
               </w:rPr>
             </w:pPr>
           </w:p>
@@ -976,6 +1233,11 @@
           <w:p>
             <w:pPr>
               <w:cnfStyle w:val="000000010000" w:firstRow="0" w:lastRow="0" w:firstColumn="0" w:lastColumn="0" w:oddVBand="0" w:evenVBand="0" w:oddHBand="0" w:evenHBand="1" w:firstRowFirstColumn="0" w:firstRowLastColumn="0" w:lastRowFirstColumn="0" w:lastRowLastColumn="0"/>
+              <w:rPr>
+                <w:rFonts w:ascii="Arial" w:hAnsi="Arial" w:cs="Arial"/>
+                <w:sz w:val="24"/>
+                <w:szCs w:val="24"/>
+              </w:rPr>
             </w:pPr>
           </w:p>
         </w:tc>
@@ -986,6 +1248,11 @@
           <w:p>
             <w:pPr>
               <w:cnfStyle w:val="000000010000" w:firstRow="0" w:lastRow="0" w:firstColumn="0" w:lastColumn="0" w:oddVBand="0" w:evenVBand="0" w:oddHBand="0" w:evenHBand="1" w:firstRowFirstColumn="0" w:firstRowLastColumn="0" w:lastRowFirstColumn="0" w:lastRowLastColumn="0"/>
+              <w:rPr>
+                <w:rFonts w:ascii="Arial" w:hAnsi="Arial" w:cs="Arial"/>
+                <w:sz w:val="24"/>
+                <w:szCs w:val="24"/>
+              </w:rPr>
             </w:pPr>
           </w:p>
         </w:tc>
@@ -1003,7 +1270,9 @@
           <w:p>
             <w:pPr>
               <w:rPr>
-                <w:b w:val="0"/>
+                <w:rFonts w:ascii="Arial" w:hAnsi="Arial" w:cs="Arial"/>
+                <w:sz w:val="24"/>
+                <w:szCs w:val="24"/>
               </w:rPr>
             </w:pPr>
           </w:p>
@@ -1015,6 +1284,11 @@
           <w:p>
             <w:pPr>
               <w:cnfStyle w:val="000000100000" w:firstRow="0" w:lastRow="0" w:firstColumn="0" w:lastColumn="0" w:oddVBand="0" w:evenVBand="0" w:oddHBand="1" w:evenHBand="0" w:firstRowFirstColumn="0" w:firstRowLastColumn="0" w:lastRowFirstColumn="0" w:lastRowLastColumn="0"/>
+              <w:rPr>
+                <w:rFonts w:ascii="Arial" w:hAnsi="Arial" w:cs="Arial"/>
+                <w:sz w:val="24"/>
+                <w:szCs w:val="24"/>
+              </w:rPr>
             </w:pPr>
           </w:p>
         </w:tc>
@@ -1025,6 +1299,11 @@
           <w:p>
             <w:pPr>
               <w:cnfStyle w:val="000000100000" w:firstRow="0" w:lastRow="0" w:firstColumn="0" w:lastColumn="0" w:oddVBand="0" w:evenVBand="0" w:oddHBand="1" w:evenHBand="0" w:firstRowFirstColumn="0" w:firstRowLastColumn="0" w:lastRowFirstColumn="0" w:lastRowLastColumn="0"/>
+              <w:rPr>
+                <w:rFonts w:ascii="Arial" w:hAnsi="Arial" w:cs="Arial"/>
+                <w:sz w:val="24"/>
+                <w:szCs w:val="24"/>
+              </w:rPr>
             </w:pPr>
           </w:p>
         </w:tc>
@@ -1042,7 +1321,9 @@
           <w:p>
             <w:pPr>
               <w:rPr>
-                <w:b w:val="0"/>
+                <w:rFonts w:ascii="Arial" w:hAnsi="Arial" w:cs="Arial"/>
+                <w:sz w:val="24"/>
+                <w:szCs w:val="24"/>
               </w:rPr>
             </w:pPr>
           </w:p>
@@ -1054,6 +1335,11 @@
           <w:p>
             <w:pPr>
               <w:cnfStyle w:val="000000010000" w:firstRow="0" w:lastRow="0" w:firstColumn="0" w:lastColumn="0" w:oddVBand="0" w:evenVBand="0" w:oddHBand="0" w:evenHBand="1" w:firstRowFirstColumn="0" w:firstRowLastColumn="0" w:lastRowFirstColumn="0" w:lastRowLastColumn="0"/>
+              <w:rPr>
+                <w:rFonts w:ascii="Arial" w:hAnsi="Arial" w:cs="Arial"/>
+                <w:sz w:val="24"/>
+                <w:szCs w:val="24"/>
+              </w:rPr>
             </w:pPr>
           </w:p>
         </w:tc>
@@ -1064,6 +1350,11 @@
           <w:p>
             <w:pPr>
               <w:cnfStyle w:val="000000010000" w:firstRow="0" w:lastRow="0" w:firstColumn="0" w:lastColumn="0" w:oddVBand="0" w:evenVBand="0" w:oddHBand="0" w:evenHBand="1" w:firstRowFirstColumn="0" w:firstRowLastColumn="0" w:lastRowFirstColumn="0" w:lastRowLastColumn="0"/>
+              <w:rPr>
+                <w:rFonts w:ascii="Arial" w:hAnsi="Arial" w:cs="Arial"/>
+                <w:sz w:val="24"/>
+                <w:szCs w:val="24"/>
+              </w:rPr>
             </w:pPr>
           </w:p>
         </w:tc>
@@ -1081,7 +1372,9 @@
           <w:p>
             <w:pPr>
               <w:rPr>
-                <w:b w:val="0"/>
+                <w:rFonts w:ascii="Arial" w:hAnsi="Arial" w:cs="Arial"/>
+                <w:sz w:val="24"/>
+                <w:szCs w:val="24"/>
               </w:rPr>
             </w:pPr>
           </w:p>
@@ -1093,6 +1386,11 @@
           <w:p>
             <w:pPr>
               <w:cnfStyle w:val="000000100000" w:firstRow="0" w:lastRow="0" w:firstColumn="0" w:lastColumn="0" w:oddVBand="0" w:evenVBand="0" w:oddHBand="1" w:evenHBand="0" w:firstRowFirstColumn="0" w:firstRowLastColumn="0" w:lastRowFirstColumn="0" w:lastRowLastColumn="0"/>
+              <w:rPr>
+                <w:rFonts w:ascii="Arial" w:hAnsi="Arial" w:cs="Arial"/>
+                <w:sz w:val="24"/>
+                <w:szCs w:val="24"/>
+              </w:rPr>
             </w:pPr>
           </w:p>
         </w:tc>
@@ -1103,6 +1401,11 @@
           <w:p>
             <w:pPr>
               <w:cnfStyle w:val="000000100000" w:firstRow="0" w:lastRow="0" w:firstColumn="0" w:lastColumn="0" w:oddVBand="0" w:evenVBand="0" w:oddHBand="1" w:evenHBand="0" w:firstRowFirstColumn="0" w:firstRowLastColumn="0" w:lastRowFirstColumn="0" w:lastRowLastColumn="0"/>
+              <w:rPr>
+                <w:rFonts w:ascii="Arial" w:hAnsi="Arial" w:cs="Arial"/>
+                <w:sz w:val="24"/>
+                <w:szCs w:val="24"/>
+              </w:rPr>
             </w:pPr>
           </w:p>
         </w:tc>
@@ -1120,7 +1423,9 @@
           <w:p>
             <w:pPr>
               <w:rPr>
-                <w:b w:val="0"/>
+                <w:rFonts w:ascii="Arial" w:hAnsi="Arial" w:cs="Arial"/>
+                <w:sz w:val="24"/>
+                <w:szCs w:val="24"/>
               </w:rPr>
             </w:pPr>
           </w:p>
@@ -1132,6 +1437,11 @@
           <w:p>
             <w:pPr>
               <w:cnfStyle w:val="000000010000" w:firstRow="0" w:lastRow="0" w:firstColumn="0" w:lastColumn="0" w:oddVBand="0" w:evenVBand="0" w:oddHBand="0" w:evenHBand="1" w:firstRowFirstColumn="0" w:firstRowLastColumn="0" w:lastRowFirstColumn="0" w:lastRowLastColumn="0"/>
+              <w:rPr>
+                <w:rFonts w:ascii="Arial" w:hAnsi="Arial" w:cs="Arial"/>
+                <w:sz w:val="24"/>
+                <w:szCs w:val="24"/>
+              </w:rPr>
             </w:pPr>
           </w:p>
         </w:tc>
@@ -1142,6 +1452,11 @@
           <w:p>
             <w:pPr>
               <w:cnfStyle w:val="000000010000" w:firstRow="0" w:lastRow="0" w:firstColumn="0" w:lastColumn="0" w:oddVBand="0" w:evenVBand="0" w:oddHBand="0" w:evenHBand="1" w:firstRowFirstColumn="0" w:firstRowLastColumn="0" w:lastRowFirstColumn="0" w:lastRowLastColumn="0"/>
+              <w:rPr>
+                <w:rFonts w:ascii="Arial" w:hAnsi="Arial" w:cs="Arial"/>
+                <w:sz w:val="24"/>
+                <w:szCs w:val="24"/>
+              </w:rPr>
             </w:pPr>
           </w:p>
         </w:tc>
@@ -1157,12 +1472,8 @@
       </w:pPr>
     </w:p>
     <w:sectPr>
-      <w:headerReference w:type="even" r:id="rId6"/>
-      <w:headerReference w:type="default" r:id="rId7"/>
-      <w:footerReference w:type="even" r:id="rId8"/>
-      <w:footerReference w:type="default" r:id="rId9"/>
-      <w:headerReference w:type="first" r:id="rId10"/>
-      <w:footerReference w:type="first" r:id="rId11"/>
+      <w:headerReference w:type="default" r:id="rId6"/>
+      <w:footerReference w:type="default" r:id="rId7"/>
       <w:pgSz w:w="11906" w:h="16838"/>
       <w:pgMar w:top="1417" w:right="1417" w:bottom="1417" w:left="1417" w:header="708" w:footer="708" w:gutter="0"/>
       <w:cols w:space="708"/>
@@ -1195,46 +1506,77 @@
 <w:ftr xmlns:wpc="http://schemas.microsoft.com/office/word/2010/wordprocessingCanvas" xmlns:cx="http://schemas.microsoft.com/office/drawing/2014/chartex" xmlns:cx1="http://schemas.microsoft.com/office/drawing/2015/9/8/chartex" xmlns:mc="http://schemas.openxmlformats.org/markup-compatibility/2006" xmlns:o="urn:schemas-microsoft-com:office:office" xmlns:r="http://schemas.openxmlformats.org/officeDocument/2006/relationships" xmlns:m="http://schemas.openxmlformats.org/officeDocument/2006/math" xmlns:v="urn:schemas-microsoft-com:vml" xmlns:wp14="http://schemas.microsoft.com/office/word/2010/wordprocessingDrawing" xmlns:wp="http://schemas.openxmlformats.org/drawingml/2006/wordprocessingDrawing" xmlns:w10="urn:schemas-microsoft-com:office:word" xmlns:w="http://schemas.openxmlformats.org/wordprocessingml/2006/main" xmlns:w14="http://schemas.microsoft.com/office/word/2010/wordml" xmlns:w15="http://schemas.microsoft.com/office/word/2012/wordml" xmlns:w16se="http://schemas.microsoft.com/office/word/2015/wordml/symex" xmlns:wpg="http://schemas.microsoft.com/office/word/2010/wordprocessingGroup" xmlns:wpi="http://schemas.microsoft.com/office/word/2010/wordprocessingInk" xmlns:wne="http://schemas.microsoft.com/office/word/2006/wordml" xmlns:wps="http://schemas.microsoft.com/office/word/2010/wordprocessingShape" mc:Ignorable="w14 w15 w16se wp14">
   <w:p>
     <w:pPr>
-      <w:pStyle w:val="Pieddepage"/>
-    </w:pPr>
-  </w:p>
-</w:ftr>
-</file>
-
-<file path=word/footer2.xml><?xml version="1.0" encoding="utf-8"?>
-<w:ftr xmlns:wpc="http://schemas.microsoft.com/office/word/2010/wordprocessingCanvas" xmlns:cx="http://schemas.microsoft.com/office/drawing/2014/chartex" xmlns:cx1="http://schemas.microsoft.com/office/drawing/2015/9/8/chartex" xmlns:mc="http://schemas.openxmlformats.org/markup-compatibility/2006" xmlns:o="urn:schemas-microsoft-com:office:office" xmlns:r="http://schemas.openxmlformats.org/officeDocument/2006/relationships" xmlns:m="http://schemas.openxmlformats.org/officeDocument/2006/math" xmlns:v="urn:schemas-microsoft-com:vml" xmlns:wp14="http://schemas.microsoft.com/office/word/2010/wordprocessingDrawing" xmlns:wp="http://schemas.openxmlformats.org/drawingml/2006/wordprocessingDrawing" xmlns:w10="urn:schemas-microsoft-com:office:word" xmlns:w="http://schemas.openxmlformats.org/wordprocessingml/2006/main" xmlns:w14="http://schemas.microsoft.com/office/word/2010/wordml" xmlns:w15="http://schemas.microsoft.com/office/word/2012/wordml" xmlns:w16se="http://schemas.microsoft.com/office/word/2015/wordml/symex" xmlns:wpg="http://schemas.microsoft.com/office/word/2010/wordprocessingGroup" xmlns:wpi="http://schemas.microsoft.com/office/word/2010/wordprocessingInk" xmlns:wne="http://schemas.microsoft.com/office/word/2006/wordml" xmlns:wps="http://schemas.microsoft.com/office/word/2010/wordprocessingShape" mc:Ignorable="w14 w15 w16se wp14">
-  <w:p>
-    <w:pPr>
-      <w:pStyle w:val="Pieddepage"/>
+      <w:pStyle w:val="En-tte"/>
       <w:pBdr>
         <w:top w:val="single" w:sz="4" w:space="1" w:color="auto"/>
       </w:pBdr>
       <w:rPr>
-        <w:rFonts w:ascii="Arial" w:hAnsi="Arial" w:cs="Arial"/>
         <w:sz w:val="18"/>
         <w:szCs w:val="18"/>
       </w:rPr>
     </w:pPr>
     <w:r>
       <w:rPr>
-        <w:rFonts w:ascii="Arial" w:hAnsi="Arial" w:cs="Arial"/>
         <w:sz w:val="18"/>
         <w:szCs w:val="18"/>
       </w:rPr>
-      <w:t>Lassalle Loan</w:t>
+      <w:t>Camilo Pineda Serna, Jérémie Zanone,</w:t>
+    </w:r>
+  </w:p>
+  <w:p>
+    <w:pPr>
+      <w:pStyle w:val="En-tte"/>
+      <w:rPr>
+        <w:sz w:val="18"/>
+        <w:szCs w:val="18"/>
+      </w:rPr>
+    </w:pPr>
+    <w:r>
+      <w:rPr>
+        <w:sz w:val="18"/>
+        <w:szCs w:val="18"/>
+      </w:rPr>
+      <w:t>Loan Lassalle</w:t>
     </w:r>
     <w:r>
       <w:rPr>
-        <w:rFonts w:ascii="Arial" w:hAnsi="Arial" w:cs="Arial"/>
         <w:sz w:val="18"/>
         <w:szCs w:val="18"/>
       </w:rPr>
-      <w:tab/>
+      <w:t>, Luana Martelli,</w:t>
+    </w:r>
+  </w:p>
+  <w:p>
+    <w:pPr>
+      <w:pStyle w:val="En-tte"/>
+      <w:rPr>
+        <w:sz w:val="18"/>
+        <w:szCs w:val="18"/>
+      </w:rPr>
+    </w:pPr>
+    <w:r>
+      <w:rPr>
+        <w:sz w:val="18"/>
+        <w:szCs w:val="18"/>
+      </w:rPr>
+      <w:t xml:space="preserve">Tano Iannetta </w:t>
     </w:r>
     <w:r>
       <w:rPr>
-        <w:rStyle w:val="Numrodepage"/>
-        <w:rFonts w:ascii="Arial" w:hAnsi="Arial" w:cs="Arial"/>
+        <w:sz w:val="18"/>
+        <w:szCs w:val="18"/>
+      </w:rPr>
+      <w:t>et Wojciech Myszkorowski</w:t>
+    </w:r>
+    <w:r>
+      <w:rPr>
+        <w:sz w:val="18"/>
+        <w:szCs w:val="18"/>
+      </w:rPr>
+      <w:ptab w:relativeTo="margin" w:alignment="center" w:leader="none"/>
+    </w:r>
+    <w:r>
+      <w:rPr>
         <w:sz w:val="18"/>
         <w:szCs w:val="18"/>
       </w:rPr>
@@ -1242,17 +1584,13 @@
     </w:r>
     <w:r>
       <w:rPr>
-        <w:rStyle w:val="Numrodepage"/>
-        <w:rFonts w:ascii="Arial" w:hAnsi="Arial" w:cs="Arial"/>
         <w:sz w:val="18"/>
         <w:szCs w:val="18"/>
       </w:rPr>
-      <w:instrText xml:space="preserve"> PAGE </w:instrText>
+      <w:instrText xml:space="preserve"> PAGE  \* Arabic  \* MERGEFORMAT </w:instrText>
     </w:r>
     <w:r>
       <w:rPr>
-        <w:rStyle w:val="Numrodepage"/>
-        <w:rFonts w:ascii="Arial" w:hAnsi="Arial" w:cs="Arial"/>
         <w:sz w:val="18"/>
         <w:szCs w:val="18"/>
       </w:rPr>
@@ -1260,8 +1598,6 @@
     </w:r>
     <w:r>
       <w:rPr>
-        <w:rStyle w:val="Numrodepage"/>
-        <w:rFonts w:ascii="Arial" w:hAnsi="Arial" w:cs="Arial"/>
         <w:noProof/>
         <w:sz w:val="18"/>
         <w:szCs w:val="18"/>
@@ -1270,8 +1606,6 @@
     </w:r>
     <w:r>
       <w:rPr>
-        <w:rStyle w:val="Numrodepage"/>
-        <w:rFonts w:ascii="Arial" w:hAnsi="Arial" w:cs="Arial"/>
         <w:sz w:val="18"/>
         <w:szCs w:val="18"/>
       </w:rPr>
@@ -1279,15 +1613,13 @@
     </w:r>
     <w:r>
       <w:rPr>
-        <w:rFonts w:ascii="Arial" w:hAnsi="Arial" w:cs="Arial"/>
         <w:sz w:val="18"/>
         <w:szCs w:val="18"/>
       </w:rPr>
-      <w:tab/>
+      <w:ptab w:relativeTo="margin" w:alignment="right" w:leader="none"/>
     </w:r>
     <w:r>
       <w:rPr>
-        <w:rFonts w:ascii="Arial" w:hAnsi="Arial" w:cs="Arial"/>
         <w:sz w:val="18"/>
         <w:szCs w:val="18"/>
       </w:rPr>
@@ -1295,7 +1627,6 @@
     </w:r>
     <w:r>
       <w:rPr>
-        <w:rFonts w:ascii="Arial" w:hAnsi="Arial" w:cs="Arial"/>
         <w:sz w:val="18"/>
         <w:szCs w:val="18"/>
       </w:rPr>
@@ -1303,7 +1634,6 @@
     </w:r>
     <w:r>
       <w:rPr>
-        <w:rFonts w:ascii="Arial" w:hAnsi="Arial" w:cs="Arial"/>
         <w:sz w:val="18"/>
         <w:szCs w:val="18"/>
       </w:rPr>
@@ -1311,31 +1641,19 @@
     </w:r>
     <w:r>
       <w:rPr>
-        <w:rFonts w:ascii="Arial" w:hAnsi="Arial" w:cs="Arial"/>
         <w:noProof/>
         <w:sz w:val="18"/>
         <w:szCs w:val="18"/>
       </w:rPr>
-      <w:t>00.00.0000</w:t>
+      <w:t>23.02.2017</w:t>
     </w:r>
     <w:r>
       <w:rPr>
-        <w:rFonts w:ascii="Arial" w:hAnsi="Arial" w:cs="Arial"/>
         <w:sz w:val="18"/>
         <w:szCs w:val="18"/>
       </w:rPr>
       <w:fldChar w:fldCharType="end"/>
     </w:r>
-  </w:p>
-</w:ftr>
-</file>
-
-<file path=word/footer3.xml><?xml version="1.0" encoding="utf-8"?>
-<w:ftr xmlns:wpc="http://schemas.microsoft.com/office/word/2010/wordprocessingCanvas" xmlns:cx="http://schemas.microsoft.com/office/drawing/2014/chartex" xmlns:cx1="http://schemas.microsoft.com/office/drawing/2015/9/8/chartex" xmlns:mc="http://schemas.openxmlformats.org/markup-compatibility/2006" xmlns:o="urn:schemas-microsoft-com:office:office" xmlns:r="http://schemas.openxmlformats.org/officeDocument/2006/relationships" xmlns:m="http://schemas.openxmlformats.org/officeDocument/2006/math" xmlns:v="urn:schemas-microsoft-com:vml" xmlns:wp14="http://schemas.microsoft.com/office/word/2010/wordprocessingDrawing" xmlns:wp="http://schemas.openxmlformats.org/drawingml/2006/wordprocessingDrawing" xmlns:w10="urn:schemas-microsoft-com:office:word" xmlns:w="http://schemas.openxmlformats.org/wordprocessingml/2006/main" xmlns:w14="http://schemas.microsoft.com/office/word/2010/wordml" xmlns:w15="http://schemas.microsoft.com/office/word/2012/wordml" xmlns:w16se="http://schemas.microsoft.com/office/word/2015/wordml/symex" xmlns:wpg="http://schemas.microsoft.com/office/word/2010/wordprocessingGroup" xmlns:wpi="http://schemas.microsoft.com/office/word/2010/wordprocessingInk" xmlns:wne="http://schemas.microsoft.com/office/word/2006/wordml" xmlns:wps="http://schemas.microsoft.com/office/word/2010/wordprocessingShape" mc:Ignorable="w14 w15 w16se wp14">
-  <w:p>
-    <w:pPr>
-      <w:pStyle w:val="Pieddepage"/>
-    </w:pPr>
   </w:p>
 </w:ftr>
 </file>
@@ -1364,16 +1682,6 @@
   <w:p>
     <w:pPr>
       <w:pStyle w:val="En-tte"/>
-    </w:pPr>
-  </w:p>
-</w:hdr>
-</file>
-
-<file path=word/header2.xml><?xml version="1.0" encoding="utf-8"?>
-<w:hdr xmlns:wpc="http://schemas.microsoft.com/office/word/2010/wordprocessingCanvas" xmlns:cx="http://schemas.microsoft.com/office/drawing/2014/chartex" xmlns:cx1="http://schemas.microsoft.com/office/drawing/2015/9/8/chartex" xmlns:mc="http://schemas.openxmlformats.org/markup-compatibility/2006" xmlns:o="urn:schemas-microsoft-com:office:office" xmlns:r="http://schemas.openxmlformats.org/officeDocument/2006/relationships" xmlns:m="http://schemas.openxmlformats.org/officeDocument/2006/math" xmlns:v="urn:schemas-microsoft-com:vml" xmlns:wp14="http://schemas.microsoft.com/office/word/2010/wordprocessingDrawing" xmlns:wp="http://schemas.openxmlformats.org/drawingml/2006/wordprocessingDrawing" xmlns:w10="urn:schemas-microsoft-com:office:word" xmlns:w="http://schemas.openxmlformats.org/wordprocessingml/2006/main" xmlns:w14="http://schemas.microsoft.com/office/word/2010/wordml" xmlns:w15="http://schemas.microsoft.com/office/word/2012/wordml" xmlns:w16se="http://schemas.microsoft.com/office/word/2015/wordml/symex" xmlns:wpg="http://schemas.microsoft.com/office/word/2010/wordprocessingGroup" xmlns:wpi="http://schemas.microsoft.com/office/word/2010/wordprocessingInk" xmlns:wne="http://schemas.microsoft.com/office/word/2006/wordml" xmlns:wps="http://schemas.microsoft.com/office/word/2010/wordprocessingShape" mc:Ignorable="w14 w15 w16se wp14">
-  <w:p>
-    <w:pPr>
-      <w:pStyle w:val="En-tte"/>
       <w:pBdr>
         <w:bottom w:val="single" w:sz="4" w:space="1" w:color="auto"/>
       </w:pBdr>
@@ -1387,41 +1695,32 @@
     </w:pPr>
     <w:r>
       <w:rPr>
-        <w:rFonts w:ascii="Arial" w:hAnsi="Arial" w:cs="Arial"/>
-        <w:b/>
-        <w:bCs/>
         <w:noProof/>
-        <w:sz w:val="24"/>
-        <w:szCs w:val="24"/>
         <w:lang w:val="fr-FR" w:eastAsia="fr-FR"/>
       </w:rPr>
       <w:drawing>
-        <wp:anchor distT="0" distB="0" distL="114300" distR="114300" simplePos="0" relativeHeight="251659264" behindDoc="0" locked="0" layoutInCell="0" allowOverlap="1" wp14:anchorId="37AFA005" wp14:editId="679A9E9B">
+        <wp:anchor distT="0" distB="0" distL="114300" distR="114300" simplePos="0" relativeHeight="251659264" behindDoc="0" locked="0" layoutInCell="1" allowOverlap="1" wp14:anchorId="6C801655" wp14:editId="08E5BDDB">
           <wp:simplePos x="0" y="0"/>
           <wp:positionH relativeFrom="column">
-            <wp:posOffset>-281305</wp:posOffset>
+            <wp:posOffset>-285750</wp:posOffset>
           </wp:positionH>
           <wp:positionV relativeFrom="paragraph">
-            <wp:posOffset>-171450</wp:posOffset>
+            <wp:posOffset>-238760</wp:posOffset>
           </wp:positionV>
-          <wp:extent cx="941929" cy="288000"/>
-          <wp:effectExtent l="0" t="0" r="0" b="0"/>
+          <wp:extent cx="1148080" cy="359410"/>
+          <wp:effectExtent l="0" t="0" r="0" b="2540"/>
           <wp:wrapNone/>
-          <wp:docPr id="21" name="Image 21" descr="logo informatique vert 2008"/>
-          <wp:cNvGraphicFramePr>
-            <a:graphicFrameLocks xmlns:a="http://schemas.openxmlformats.org/drawingml/2006/main" noChangeAspect="1"/>
-          </wp:cNvGraphicFramePr>
+          <wp:docPr id="2" name="Image 2" descr="https://upload.wikimedia.org/wikipedia/commons/f/f1/HEIG-VD_Old_Logo_2004.gif"/>
+          <wp:cNvGraphicFramePr/>
           <a:graphic xmlns:a="http://schemas.openxmlformats.org/drawingml/2006/main">
             <a:graphicData uri="http://schemas.openxmlformats.org/drawingml/2006/picture">
               <pic:pic xmlns:pic="http://schemas.openxmlformats.org/drawingml/2006/picture">
                 <pic:nvPicPr>
-                  <pic:cNvPr id="0" name="Picture 2" descr="logo informatique vert 2008"/>
-                  <pic:cNvPicPr>
-                    <a:picLocks noChangeAspect="1" noChangeArrowheads="1"/>
-                  </pic:cNvPicPr>
+                  <pic:cNvPr id="1" name="Image 1" descr="https://upload.wikimedia.org/wikipedia/commons/f/f1/HEIG-VD_Old_Logo_2004.gif"/>
+                  <pic:cNvPicPr/>
                 </pic:nvPicPr>
                 <pic:blipFill>
-                  <a:blip r:embed="rId1">
+                  <a:blip r:embed="rId1" cstate="print">
                     <a:extLst>
                       <a:ext uri="{28A0092B-C50C-407E-A947-70E740481C1C}">
                         <a14:useLocalDpi xmlns:a14="http://schemas.microsoft.com/office/drawing/2010/main" val="0"/>
@@ -1436,7 +1735,7 @@
                 <pic:spPr bwMode="auto">
                   <a:xfrm>
                     <a:off x="0" y="0"/>
-                    <a:ext cx="941929" cy="288000"/>
+                    <a:ext cx="1148080" cy="359410"/>
                   </a:xfrm>
                   <a:prstGeom prst="rect">
                     <a:avLst/>
@@ -1449,12 +1748,6 @@
               </pic:pic>
             </a:graphicData>
           </a:graphic>
-          <wp14:sizeRelH relativeFrom="page">
-            <wp14:pctWidth>0</wp14:pctWidth>
-          </wp14:sizeRelH>
-          <wp14:sizeRelV relativeFrom="page">
-            <wp14:pctHeight>0</wp14:pctHeight>
-          </wp14:sizeRelV>
         </wp:anchor>
       </w:drawing>
     </w:r>
@@ -1467,7 +1760,7 @@
         <w:sz w:val="24"/>
         <w:szCs w:val="24"/>
       </w:rPr>
-      <w:t>Déploiement de systèmes d’exploitation</w:t>
+      <w:t>Gestionnaire de mots de passes</w:t>
     </w:r>
   </w:p>
   <w:p>
@@ -1488,16 +1781,6 @@
         <w:sz w:val="24"/>
         <w:szCs w:val="24"/>
       </w:rPr>
-    </w:pPr>
-  </w:p>
-</w:hdr>
-</file>
-
-<file path=word/header3.xml><?xml version="1.0" encoding="utf-8"?>
-<w:hdr xmlns:wpc="http://schemas.microsoft.com/office/word/2010/wordprocessingCanvas" xmlns:cx="http://schemas.microsoft.com/office/drawing/2014/chartex" xmlns:cx1="http://schemas.microsoft.com/office/drawing/2015/9/8/chartex" xmlns:mc="http://schemas.openxmlformats.org/markup-compatibility/2006" xmlns:o="urn:schemas-microsoft-com:office:office" xmlns:r="http://schemas.openxmlformats.org/officeDocument/2006/relationships" xmlns:m="http://schemas.openxmlformats.org/officeDocument/2006/math" xmlns:v="urn:schemas-microsoft-com:vml" xmlns:wp14="http://schemas.microsoft.com/office/word/2010/wordprocessingDrawing" xmlns:wp="http://schemas.openxmlformats.org/drawingml/2006/wordprocessingDrawing" xmlns:w10="urn:schemas-microsoft-com:office:word" xmlns:w="http://schemas.openxmlformats.org/wordprocessingml/2006/main" xmlns:w14="http://schemas.microsoft.com/office/word/2010/wordml" xmlns:w15="http://schemas.microsoft.com/office/word/2012/wordml" xmlns:w16se="http://schemas.microsoft.com/office/word/2015/wordml/symex" xmlns:wpg="http://schemas.microsoft.com/office/word/2010/wordprocessingGroup" xmlns:wpi="http://schemas.microsoft.com/office/word/2010/wordprocessingInk" xmlns:wne="http://schemas.microsoft.com/office/word/2006/wordml" xmlns:wps="http://schemas.microsoft.com/office/word/2010/wordprocessingShape" mc:Ignorable="w14 w15 w16se wp14">
-  <w:p>
-    <w:pPr>
-      <w:pStyle w:val="En-tte"/>
     </w:pPr>
   </w:p>
 </w:hdr>
@@ -2149,7 +2432,6 @@
     <w:name w:val="En-tête Car"/>
     <w:basedOn w:val="Policepardfaut"/>
     <w:link w:val="En-tte"/>
-    <w:uiPriority w:val="99"/>
     <w:rsid w:val="008835F0"/>
   </w:style>
   <w:style w:type="paragraph" w:styleId="Pieddepage">

</xml_diff>